<commit_message>
update connection to flask change model parameters, Szablon konspektu, split functions that show result and train model
</commit_message>
<xml_diff>
--- a/Gui_szkolenie_4/Szablon_konspektu.docx
+++ b/Gui_szkolenie_4/Szablon_konspektu.docx
@@ -49,15 +49,13 @@
         </w:rPr>
         <w:t xml:space="preserve">Sieć neuronowa realizująca przetwarzanie </w:t>
       </w:r>
-      <w:proofErr w:type="spellStart"/>
-      <w:r>
-        <w:rPr>
-          <w:b/>
-          <w:i/>
-        </w:rPr>
-        <w:t>współbierzne</w:t>
-      </w:r>
-      <w:proofErr w:type="spellEnd"/>
+      <w:r>
+        <w:rPr>
+          <w:b/>
+          <w:i/>
+        </w:rPr>
+        <w:t>równoległe</w:t>
+      </w:r>
     </w:p>
     <w:p>
       <w:pPr>
@@ -105,7 +103,35 @@
           <w:b/>
           <w:i/>
         </w:rPr>
-        <w:t xml:space="preserve"> 31.04.2025</w:t>
+        <w:t xml:space="preserve"> </w:t>
+      </w:r>
+      <w:r>
+        <w:rPr>
+          <w:b/>
+          <w:i/>
+        </w:rPr>
+        <w:t>10</w:t>
+      </w:r>
+      <w:r>
+        <w:rPr>
+          <w:b/>
+          <w:i/>
+        </w:rPr>
+        <w:t>.0</w:t>
+      </w:r>
+      <w:r>
+        <w:rPr>
+          <w:b/>
+          <w:i/>
+        </w:rPr>
+        <w:t>5</w:t>
+      </w:r>
+      <w:r>
+        <w:rPr>
+          <w:b/>
+          <w:i/>
+        </w:rPr>
+        <w:t>.2025</w:t>
       </w:r>
     </w:p>
     <w:p>
@@ -126,57 +152,174 @@
     </w:p>
     <w:p>
       <w:pPr>
+        <w:pStyle w:val="Akapitzlist"/>
         <w:numPr>
           <w:ilvl w:val="0"/>
-          <w:numId w:val="1"/>
+          <w:numId w:val="3"/>
         </w:numPr>
         <w:spacing w:line="360" w:lineRule="auto"/>
       </w:pPr>
       <w:r>
-        <w:t>Pozycja 1</w:t>
-      </w:r>
-    </w:p>
-    <w:p>
-      <w:pPr>
+        <w:t>Zaplanowanie tematu oraz rozpisanie podstawowych funkcjonalności</w:t>
+      </w:r>
+      <w:r>
+        <w:t>.</w:t>
+      </w:r>
+    </w:p>
+    <w:p>
+      <w:pPr>
+        <w:pStyle w:val="Akapitzlist"/>
         <w:numPr>
           <w:ilvl w:val="0"/>
-          <w:numId w:val="1"/>
+          <w:numId w:val="3"/>
         </w:numPr>
         <w:spacing w:line="360" w:lineRule="auto"/>
       </w:pPr>
       <w:r>
-        <w:t>Pozycja 2</w:t>
-      </w:r>
-    </w:p>
-    <w:p>
-      <w:pPr>
+        <w:t>Wyszukiwanie Bazy Danych dot. Klientów banku</w:t>
+      </w:r>
+      <w:r>
+        <w:t>.</w:t>
+      </w:r>
+    </w:p>
+    <w:p>
+      <w:pPr>
+        <w:pStyle w:val="Akapitzlist"/>
         <w:numPr>
           <w:ilvl w:val="0"/>
-          <w:numId w:val="1"/>
+          <w:numId w:val="3"/>
         </w:numPr>
         <w:spacing w:line="360" w:lineRule="auto"/>
       </w:pPr>
       <w:r>
-        <w:t>….</w:t>
-      </w:r>
-    </w:p>
-    <w:p>
-      <w:pPr>
+        <w:t>Opracowywanie danych pliku .csv utworzenie nowych danych które zostaną wykorzystane do uczenia modelu</w:t>
+      </w:r>
+      <w:r>
+        <w:t>.</w:t>
+      </w:r>
+    </w:p>
+    <w:p>
+      <w:pPr>
+        <w:pStyle w:val="Akapitzlist"/>
         <w:numPr>
           <w:ilvl w:val="0"/>
-          <w:numId w:val="1"/>
+          <w:numId w:val="3"/>
         </w:numPr>
         <w:spacing w:line="360" w:lineRule="auto"/>
       </w:pPr>
       <w:r>
-        <w:t>Pozycja n</w:t>
-      </w:r>
-    </w:p>
-    <w:p>
-      <w:pPr>
-        <w:spacing w:line="360" w:lineRule="auto"/>
-        <w:ind w:left="720"/>
-      </w:pPr>
+        <w:t>Opracowania rozwiązania Sieci Neuronowej która nauczy się rozwiązania problemu</w:t>
+      </w:r>
+      <w:r>
+        <w:t>.</w:t>
+      </w:r>
+    </w:p>
+    <w:p>
+      <w:pPr>
+        <w:pStyle w:val="Akapitzlist"/>
+        <w:numPr>
+          <w:ilvl w:val="0"/>
+          <w:numId w:val="3"/>
+        </w:numPr>
+        <w:spacing w:line="360" w:lineRule="auto"/>
+      </w:pPr>
+      <w:r>
+        <w:t>Utworzenie interfejsu użytkownika do wpr</w:t>
+      </w:r>
+      <w:r>
+        <w:t>o</w:t>
+      </w:r>
+      <w:r>
+        <w:t>wadzenia danych klienta banku którego chcemy sprawdzić</w:t>
+      </w:r>
+      <w:r>
+        <w:t>.</w:t>
+      </w:r>
+    </w:p>
+    <w:p>
+      <w:pPr>
+        <w:pStyle w:val="Akapitzlist"/>
+        <w:numPr>
+          <w:ilvl w:val="0"/>
+          <w:numId w:val="3"/>
+        </w:numPr>
+        <w:spacing w:line="360" w:lineRule="auto"/>
+      </w:pPr>
+      <w:r>
+        <w:t xml:space="preserve">Zaimplementowanie algorytmów </w:t>
+      </w:r>
+      <w:r>
+        <w:t>Przygotowujących</w:t>
+      </w:r>
+      <w:r>
+        <w:t xml:space="preserve"> dane do modelu Sieci Neuronowej, Przekształcania i transformacji danych za pomocą One-Hot</w:t>
+      </w:r>
+      <w:r>
+        <w:t xml:space="preserve"> </w:t>
+      </w:r>
+      <w:r>
+        <w:t>Encodera  i algorytmów standaryzacji</w:t>
+      </w:r>
+      <w:r>
+        <w:t>.</w:t>
+      </w:r>
+    </w:p>
+    <w:p>
+      <w:pPr>
+        <w:pStyle w:val="Akapitzlist"/>
+        <w:numPr>
+          <w:ilvl w:val="0"/>
+          <w:numId w:val="3"/>
+        </w:numPr>
+        <w:spacing w:line="360" w:lineRule="auto"/>
+      </w:pPr>
+      <w:r>
+        <w:t xml:space="preserve">Trenowanie 2 modeli Sieci Neuronowej do predykcji decyzji klienta zapisane zostają modele mające </w:t>
+      </w:r>
+      <w:r>
+        <w:t>ponad</w:t>
+      </w:r>
+      <w:r>
+        <w:t xml:space="preserve"> 90% skuteczności.</w:t>
+      </w:r>
+    </w:p>
+    <w:p>
+      <w:pPr>
+        <w:pStyle w:val="Akapitzlist"/>
+        <w:numPr>
+          <w:ilvl w:val="0"/>
+          <w:numId w:val="3"/>
+        </w:numPr>
+        <w:spacing w:line="360" w:lineRule="auto"/>
+      </w:pPr>
+      <w:r>
+        <w:t xml:space="preserve">Zaimplementowanie logiki przetwarzającej dane wprowadzone w Interfejsie użytkownika i ich </w:t>
+      </w:r>
+      <w:r>
+        <w:t>przygotowanie</w:t>
+      </w:r>
+      <w:r>
+        <w:t xml:space="preserve"> do wprowadzenia do modelu</w:t>
+      </w:r>
+      <w:r>
+        <w:t>.</w:t>
+      </w:r>
+    </w:p>
+    <w:p>
+      <w:pPr>
+        <w:pStyle w:val="Akapitzlist"/>
+        <w:numPr>
+          <w:ilvl w:val="0"/>
+          <w:numId w:val="3"/>
+        </w:numPr>
+        <w:spacing w:line="360" w:lineRule="auto"/>
+      </w:pPr>
+      <w:r>
+        <w:t>Testy modelu jak i okna użytkownika</w:t>
+      </w:r>
+      <w:r>
+        <w:t>, sprawdzanie wyników z bazy .csv jak i na danych które model powinien przewidywać w konkretny sposób wynikający z obserwacji korelacji atrybutów opisujących ze zmienną decyzyjną.</w:t>
+      </w:r>
     </w:p>
     <w:p>
       <w:pPr>
@@ -221,15 +364,37 @@
           <w:i/>
         </w:rPr>
       </w:pPr>
-      <w:proofErr w:type="spellStart"/>
-      <w:r>
-        <w:rPr>
-          <w:b/>
-          <w:i/>
-        </w:rPr>
-        <w:t>Numpy</w:t>
-      </w:r>
-      <w:proofErr w:type="spellEnd"/>
+      <w:r>
+        <w:rPr>
+          <w:b/>
+          <w:i/>
+        </w:rPr>
+        <w:t xml:space="preserve">Numpy </w:t>
+      </w:r>
+      <w:r>
+        <w:rPr>
+          <w:b/>
+          <w:i/>
+        </w:rPr>
+        <w:t>1.26.4</w:t>
+      </w:r>
+    </w:p>
+    <w:p>
+      <w:pPr>
+        <w:spacing w:line="360" w:lineRule="auto"/>
+        <w:jc w:val="both"/>
+        <w:rPr>
+          <w:b/>
+          <w:i/>
+        </w:rPr>
+      </w:pPr>
+      <w:r>
+        <w:rPr>
+          <w:b/>
+          <w:i/>
+        </w:rPr>
+        <w:t xml:space="preserve">Pandas </w:t>
+      </w:r>
       <w:r>
         <w:rPr>
           <w:b/>
@@ -237,25 +402,30 @@
         </w:rPr>
         <w:t xml:space="preserve"> </w:t>
       </w:r>
-    </w:p>
-    <w:p>
-      <w:pPr>
-        <w:spacing w:line="360" w:lineRule="auto"/>
-        <w:jc w:val="both"/>
-        <w:rPr>
-          <w:b/>
-          <w:i/>
-        </w:rPr>
-      </w:pPr>
-      <w:proofErr w:type="spellStart"/>
-      <w:r>
-        <w:rPr>
-          <w:b/>
-          <w:i/>
-        </w:rPr>
-        <w:t>Pandas</w:t>
-      </w:r>
-      <w:proofErr w:type="spellEnd"/>
+      <w:r>
+        <w:rPr>
+          <w:b/>
+          <w:i/>
+        </w:rPr>
+        <w:t>1.5.2</w:t>
+      </w:r>
+    </w:p>
+    <w:p>
+      <w:pPr>
+        <w:spacing w:line="360" w:lineRule="auto"/>
+        <w:jc w:val="both"/>
+        <w:rPr>
+          <w:b/>
+          <w:i/>
+        </w:rPr>
+      </w:pPr>
+      <w:r>
+        <w:rPr>
+          <w:b/>
+          <w:i/>
+        </w:rPr>
+        <w:t>Matplotlib</w:t>
+      </w:r>
       <w:r>
         <w:rPr>
           <w:b/>
@@ -263,36 +433,23 @@
         </w:rPr>
         <w:t xml:space="preserve"> </w:t>
       </w:r>
-    </w:p>
-    <w:p>
-      <w:pPr>
-        <w:spacing w:line="360" w:lineRule="auto"/>
-        <w:jc w:val="both"/>
-        <w:rPr>
-          <w:b/>
-          <w:i/>
-        </w:rPr>
-      </w:pPr>
-      <w:proofErr w:type="spellStart"/>
-      <w:r>
-        <w:rPr>
-          <w:b/>
-          <w:i/>
-        </w:rPr>
-        <w:t>Matplotlib</w:t>
-      </w:r>
-      <w:proofErr w:type="spellEnd"/>
-    </w:p>
-    <w:p>
-      <w:pPr>
-        <w:spacing w:line="360" w:lineRule="auto"/>
-        <w:jc w:val="both"/>
-        <w:rPr>
-          <w:b/>
-          <w:i/>
-        </w:rPr>
-      </w:pPr>
-      <w:proofErr w:type="spellStart"/>
+      <w:r>
+        <w:rPr>
+          <w:b/>
+          <w:i/>
+        </w:rPr>
+        <w:t>3.7.0</w:t>
+      </w:r>
+    </w:p>
+    <w:p>
+      <w:pPr>
+        <w:spacing w:line="360" w:lineRule="auto"/>
+        <w:jc w:val="both"/>
+        <w:rPr>
+          <w:b/>
+          <w:i/>
+        </w:rPr>
+      </w:pPr>
       <w:r>
         <w:rPr>
           <w:b/>
@@ -300,83 +457,65 @@
         </w:rPr>
         <w:t>Tkinter</w:t>
       </w:r>
-      <w:proofErr w:type="spellEnd"/>
-    </w:p>
-    <w:p>
-      <w:pPr>
-        <w:spacing w:line="360" w:lineRule="auto"/>
-        <w:jc w:val="both"/>
-        <w:rPr>
-          <w:b/>
-          <w:i/>
-        </w:rPr>
-      </w:pPr>
-      <w:proofErr w:type="spellStart"/>
-      <w:r>
-        <w:rPr>
-          <w:b/>
-          <w:i/>
-        </w:rPr>
+      <w:r>
+        <w:rPr>
+          <w:b/>
+          <w:i/>
+        </w:rPr>
+        <w:t xml:space="preserve">   </w:t>
+      </w:r>
+      <w:r>
+        <w:rPr>
+          <w:b/>
+          <w:i/>
+        </w:rPr>
+        <w:t>8.6</w:t>
+      </w:r>
+    </w:p>
+    <w:p>
+      <w:pPr>
+        <w:spacing w:line="360" w:lineRule="auto"/>
+        <w:jc w:val="both"/>
+        <w:rPr>
+          <w:b/>
+          <w:i/>
+        </w:rPr>
+      </w:pPr>
+      <w:r>
+        <w:rPr>
+          <w:b/>
+          <w:i/>
+        </w:rPr>
+        <w:lastRenderedPageBreak/>
         <w:t>Tkbootstrap</w:t>
       </w:r>
-      <w:proofErr w:type="spellEnd"/>
-    </w:p>
-    <w:p>
-      <w:pPr>
-        <w:spacing w:line="360" w:lineRule="auto"/>
-        <w:jc w:val="both"/>
-        <w:rPr>
-          <w:b/>
-          <w:i/>
-        </w:rPr>
-      </w:pPr>
-      <w:r>
-        <w:rPr>
-          <w:b/>
-          <w:i/>
-        </w:rPr>
-        <w:t xml:space="preserve">Interpreter </w:t>
-      </w:r>
-      <w:proofErr w:type="spellStart"/>
-      <w:r>
-        <w:rPr>
-          <w:b/>
-          <w:i/>
-        </w:rPr>
-        <w:t>Pythona</w:t>
-      </w:r>
-      <w:proofErr w:type="spellEnd"/>
-      <w:r>
-        <w:rPr>
-          <w:b/>
-          <w:i/>
-        </w:rPr>
-        <w:t xml:space="preserve"> wersja 3.10</w:t>
-      </w:r>
-    </w:p>
-    <w:p>
-      <w:pPr>
-        <w:spacing w:line="360" w:lineRule="auto"/>
-        <w:jc w:val="both"/>
-        <w:rPr>
-          <w:b/>
-          <w:i/>
-        </w:rPr>
-      </w:pPr>
-      <w:r>
-        <w:rPr>
-          <w:b/>
-          <w:i/>
-        </w:rPr>
-        <w:t>MySQL</w:t>
-      </w:r>
-      <w:r>
-        <w:rPr>
-          <w:b/>
-          <w:i/>
-        </w:rPr>
-        <w:t>- Lite</w:t>
-      </w:r>
+    </w:p>
+    <w:p>
+      <w:pPr>
+        <w:spacing w:line="360" w:lineRule="auto"/>
+        <w:jc w:val="both"/>
+        <w:rPr>
+          <w:b/>
+          <w:i/>
+        </w:rPr>
+      </w:pPr>
+      <w:r>
+        <w:rPr>
+          <w:b/>
+          <w:i/>
+        </w:rPr>
+        <w:t>Interpreter Pythona wersja 3.10</w:t>
+      </w:r>
+    </w:p>
+    <w:p>
+      <w:pPr>
+        <w:spacing w:line="360" w:lineRule="auto"/>
+        <w:jc w:val="both"/>
+        <w:rPr>
+          <w:b/>
+          <w:i/>
+        </w:rPr>
+      </w:pPr>
     </w:p>
     <w:p>
       <w:pPr>
@@ -409,7 +548,35 @@
           <w:b/>
           <w:i/>
         </w:rPr>
-        <w:t>Działanie sieci neuronowe wielowarstwowe,</w:t>
+        <w:t>Działanie sieci neuronowe</w:t>
+      </w:r>
+      <w:r>
+        <w:rPr>
+          <w:b/>
+          <w:i/>
+        </w:rPr>
+        <w:t>j</w:t>
+      </w:r>
+      <w:r>
+        <w:rPr>
+          <w:b/>
+          <w:i/>
+        </w:rPr>
+        <w:t xml:space="preserve"> wielowarstwowe</w:t>
+      </w:r>
+      <w:r>
+        <w:rPr>
+          <w:b/>
+          <w:i/>
+        </w:rPr>
+        <w:t>j</w:t>
+      </w:r>
+      <w:r>
+        <w:rPr>
+          <w:b/>
+          <w:i/>
+        </w:rPr>
+        <w:t>,</w:t>
       </w:r>
     </w:p>
     <w:p>
@@ -460,50 +627,8 @@
           <w:b/>
           <w:i/>
         </w:rPr>
-        <w:t xml:space="preserve">Algorytm optymalizacji </w:t>
-      </w:r>
-      <w:proofErr w:type="spellStart"/>
-      <w:r>
-        <w:rPr>
-          <w:b/>
-          <w:i/>
-        </w:rPr>
-        <w:t>adam</w:t>
-      </w:r>
-      <w:proofErr w:type="spellEnd"/>
-      <w:r>
-        <w:rPr>
-          <w:b/>
-          <w:i/>
-        </w:rPr>
-        <w:t>,</w:t>
-      </w:r>
-    </w:p>
-    <w:p>
-      <w:pPr>
-        <w:spacing w:line="360" w:lineRule="auto"/>
-        <w:jc w:val="both"/>
-        <w:rPr>
-          <w:b/>
-          <w:i/>
-        </w:rPr>
-      </w:pPr>
-      <w:r>
-        <w:rPr>
-          <w:b/>
-          <w:i/>
-        </w:rPr>
-        <w:t xml:space="preserve">Praca z danymi: podział, kodowanie one-hot, standaryzacja danych </w:t>
-      </w:r>
-      <w:proofErr w:type="spellStart"/>
-      <w:r>
-        <w:rPr>
-          <w:b/>
-          <w:i/>
-        </w:rPr>
-        <w:t>np.normalizacja</w:t>
-      </w:r>
-      <w:proofErr w:type="spellEnd"/>
+        <w:t>Praca z danymi: podział, kodowanie one-hot, standaryzacja danych</w:t>
+      </w:r>
     </w:p>
     <w:p>
       <w:pPr>
@@ -536,68 +661,32 @@
           <w:b/>
           <w:i/>
         </w:rPr>
-        <w:t xml:space="preserve"> Obsługa wyjątków klas</w:t>
-      </w:r>
-    </w:p>
-    <w:p>
-      <w:pPr>
-        <w:spacing w:line="360" w:lineRule="auto"/>
-        <w:jc w:val="both"/>
-        <w:rPr>
-          <w:b/>
-          <w:i/>
-        </w:rPr>
-      </w:pPr>
-      <w:r>
-        <w:rPr>
-          <w:b/>
-          <w:i/>
-        </w:rPr>
-        <w:t>Tworzenie oraz obsługa wyjątków okienka GUI  (</w:t>
-      </w:r>
-      <w:proofErr w:type="spellStart"/>
-      <w:r>
-        <w:rPr>
-          <w:b/>
-          <w:i/>
-        </w:rPr>
-        <w:t>Graphical</w:t>
-      </w:r>
-      <w:proofErr w:type="spellEnd"/>
-      <w:r>
-        <w:rPr>
-          <w:b/>
-          <w:i/>
-        </w:rPr>
-        <w:t xml:space="preserve"> User Interface)</w:t>
-      </w:r>
-    </w:p>
-    <w:p>
-      <w:pPr>
-        <w:spacing w:line="360" w:lineRule="auto"/>
-        <w:jc w:val="both"/>
-        <w:rPr>
-          <w:b/>
-          <w:i/>
-        </w:rPr>
-      </w:pPr>
-      <w:r>
-        <w:rPr>
-          <w:b/>
-          <w:i/>
-        </w:rPr>
-        <w:t xml:space="preserve">Zarządzanie Bazą danych </w:t>
-      </w:r>
-    </w:p>
-    <w:p>
-      <w:pPr>
-        <w:spacing w:line="360" w:lineRule="auto"/>
-        <w:jc w:val="both"/>
-        <w:rPr>
-          <w:b/>
-          <w:i/>
-        </w:rPr>
-      </w:pPr>
+        <w:t xml:space="preserve"> Obsługa wyjątków</w:t>
+      </w:r>
+      <w:r>
+        <w:rPr>
+          <w:b/>
+          <w:i/>
+        </w:rPr>
+        <w:t>, wzorce projektowe</w:t>
+      </w:r>
+    </w:p>
+    <w:p>
+      <w:pPr>
+        <w:spacing w:line="360" w:lineRule="auto"/>
+        <w:jc w:val="both"/>
+        <w:rPr>
+          <w:b/>
+          <w:i/>
+        </w:rPr>
+      </w:pPr>
+      <w:r>
+        <w:rPr>
+          <w:b/>
+          <w:i/>
+        </w:rPr>
+        <w:t>Tworzenie oraz obsługa wyjątków okienka GUI  (Graphical User Interface)</w:t>
+      </w:r>
     </w:p>
     <w:p>
       <w:pPr>
@@ -759,6 +848,85 @@
         <w:spacing w:line="360" w:lineRule="auto"/>
         <w:jc w:val="both"/>
         <w:rPr>
+          <w:b/>
+          <w:i/>
+        </w:rPr>
+      </w:pPr>
+      <w:r>
+        <w:rPr>
+          <w:b/>
+          <w:i/>
+        </w:rPr>
+        <w:t>Cele:</w:t>
+      </w:r>
+    </w:p>
+    <w:p>
+      <w:pPr>
+        <w:spacing w:line="360" w:lineRule="auto"/>
+        <w:jc w:val="both"/>
+        <w:rPr>
+          <w:b/>
+          <w:i/>
+        </w:rPr>
+      </w:pPr>
+      <w:r>
+        <w:rPr>
+          <w:b/>
+          <w:i/>
+        </w:rPr>
+        <w:t xml:space="preserve">Celem aplikacji jest stworzenie </w:t>
+      </w:r>
+      <w:r>
+        <w:rPr>
+          <w:b/>
+          <w:bCs/>
+          <w:i/>
+        </w:rPr>
+        <w:t>inteligentnego systemu wspomagania decyzji dla sektora bankowego</w:t>
+      </w:r>
+      <w:r>
+        <w:rPr>
+          <w:b/>
+          <w:i/>
+        </w:rPr>
+        <w:t xml:space="preserve">, który na podstawie danych wprowadzonych o kliencie, przewiduje prawdopodobieństwo podjęcia przez niego określonej decyzji (np. skorzystanie z oferty, podpisanie umowy, odrzucenie propozycji). Aplikacja wykorzystuje </w:t>
+      </w:r>
+      <w:r>
+        <w:rPr>
+          <w:b/>
+          <w:bCs/>
+          <w:i/>
+        </w:rPr>
+        <w:t>Sztuczne Sieci Neuronowe</w:t>
+      </w:r>
+      <w:r>
+        <w:rPr>
+          <w:b/>
+          <w:i/>
+        </w:rPr>
+        <w:t xml:space="preserve"> do analizy wzorców zachowań klientów oraz zapewnia </w:t>
+      </w:r>
+      <w:r>
+        <w:rPr>
+          <w:b/>
+          <w:bCs/>
+          <w:i/>
+        </w:rPr>
+        <w:t>graficzny interfejs użytkownika</w:t>
+      </w:r>
+      <w:r>
+        <w:rPr>
+          <w:b/>
+          <w:i/>
+        </w:rPr>
+        <w:t>, umożliwiający łatwe wprowadzanie danych i uzyskiwanie wyników predykcji.</w:t>
+      </w:r>
+    </w:p>
+    <w:p>
+      <w:pPr>
+        <w:spacing w:line="360" w:lineRule="auto"/>
+        <w:jc w:val="both"/>
+        <w:rPr>
           <w:color w:val="1D1B11"/>
         </w:rPr>
       </w:pPr>
@@ -767,32 +935,6 @@
           <w:b/>
           <w:i/>
         </w:rPr>
-        <w:t>Cele:</w:t>
-      </w:r>
-    </w:p>
-    <w:p>
-      <w:pPr>
-        <w:spacing w:line="360" w:lineRule="auto"/>
-        <w:jc w:val="both"/>
-        <w:rPr>
-          <w:b/>
-          <w:i/>
-        </w:rPr>
-      </w:pPr>
-    </w:p>
-    <w:p>
-      <w:pPr>
-        <w:spacing w:line="360" w:lineRule="auto"/>
-        <w:jc w:val="both"/>
-        <w:rPr>
-          <w:color w:val="1D1B11"/>
-        </w:rPr>
-      </w:pPr>
-      <w:r>
-        <w:rPr>
-          <w:b/>
-          <w:i/>
-        </w:rPr>
         <w:t>Zakres projektu:</w:t>
       </w:r>
     </w:p>
@@ -846,6 +988,7 @@
         <w:rPr>
           <w:b/>
         </w:rPr>
+        <w:lastRenderedPageBreak/>
         <w:t>Ocena:</w:t>
       </w:r>
     </w:p>
@@ -1170,11 +1313,247 @@
       </w:pPr>
     </w:lvl>
   </w:abstractNum>
+  <w:abstractNum w:abstractNumId="2" w15:restartNumberingAfterBreak="0">
+    <w:nsid w:val="501C1185"/>
+    <w:multiLevelType w:val="multilevel"/>
+    <w:tmpl w:val="8C7622B0"/>
+    <w:lvl w:ilvl="0">
+      <w:start w:val="1"/>
+      <w:numFmt w:val="decimal"/>
+      <w:lvlText w:val="%1."/>
+      <w:lvlJc w:val="left"/>
+      <w:pPr>
+        <w:tabs>
+          <w:tab w:val="num" w:pos="720"/>
+        </w:tabs>
+        <w:ind w:left="720" w:hanging="360"/>
+      </w:pPr>
+    </w:lvl>
+    <w:lvl w:ilvl="1">
+      <w:start w:val="1"/>
+      <w:numFmt w:val="bullet"/>
+      <w:lvlText w:val="o"/>
+      <w:lvlJc w:val="left"/>
+      <w:pPr>
+        <w:tabs>
+          <w:tab w:val="num" w:pos="1440"/>
+        </w:tabs>
+        <w:ind w:left="1440" w:hanging="360"/>
+      </w:pPr>
+      <w:rPr>
+        <w:rFonts w:ascii="Courier New" w:hAnsi="Courier New" w:hint="default"/>
+        <w:sz w:val="20"/>
+      </w:rPr>
+    </w:lvl>
+    <w:lvl w:ilvl="2" w:tentative="1">
+      <w:start w:val="1"/>
+      <w:numFmt w:val="decimal"/>
+      <w:lvlText w:val="%3."/>
+      <w:lvlJc w:val="left"/>
+      <w:pPr>
+        <w:tabs>
+          <w:tab w:val="num" w:pos="2160"/>
+        </w:tabs>
+        <w:ind w:left="2160" w:hanging="360"/>
+      </w:pPr>
+    </w:lvl>
+    <w:lvl w:ilvl="3" w:tentative="1">
+      <w:start w:val="1"/>
+      <w:numFmt w:val="decimal"/>
+      <w:lvlText w:val="%4."/>
+      <w:lvlJc w:val="left"/>
+      <w:pPr>
+        <w:tabs>
+          <w:tab w:val="num" w:pos="2880"/>
+        </w:tabs>
+        <w:ind w:left="2880" w:hanging="360"/>
+      </w:pPr>
+    </w:lvl>
+    <w:lvl w:ilvl="4" w:tentative="1">
+      <w:start w:val="1"/>
+      <w:numFmt w:val="decimal"/>
+      <w:lvlText w:val="%5."/>
+      <w:lvlJc w:val="left"/>
+      <w:pPr>
+        <w:tabs>
+          <w:tab w:val="num" w:pos="3600"/>
+        </w:tabs>
+        <w:ind w:left="3600" w:hanging="360"/>
+      </w:pPr>
+    </w:lvl>
+    <w:lvl w:ilvl="5" w:tentative="1">
+      <w:start w:val="1"/>
+      <w:numFmt w:val="decimal"/>
+      <w:lvlText w:val="%6."/>
+      <w:lvlJc w:val="left"/>
+      <w:pPr>
+        <w:tabs>
+          <w:tab w:val="num" w:pos="4320"/>
+        </w:tabs>
+        <w:ind w:left="4320" w:hanging="360"/>
+      </w:pPr>
+    </w:lvl>
+    <w:lvl w:ilvl="6" w:tentative="1">
+      <w:start w:val="1"/>
+      <w:numFmt w:val="decimal"/>
+      <w:lvlText w:val="%7."/>
+      <w:lvlJc w:val="left"/>
+      <w:pPr>
+        <w:tabs>
+          <w:tab w:val="num" w:pos="5040"/>
+        </w:tabs>
+        <w:ind w:left="5040" w:hanging="360"/>
+      </w:pPr>
+    </w:lvl>
+    <w:lvl w:ilvl="7" w:tentative="1">
+      <w:start w:val="1"/>
+      <w:numFmt w:val="decimal"/>
+      <w:lvlText w:val="%8."/>
+      <w:lvlJc w:val="left"/>
+      <w:pPr>
+        <w:tabs>
+          <w:tab w:val="num" w:pos="5760"/>
+        </w:tabs>
+        <w:ind w:left="5760" w:hanging="360"/>
+      </w:pPr>
+    </w:lvl>
+    <w:lvl w:ilvl="8" w:tentative="1">
+      <w:start w:val="1"/>
+      <w:numFmt w:val="decimal"/>
+      <w:lvlText w:val="%9."/>
+      <w:lvlJc w:val="left"/>
+      <w:pPr>
+        <w:tabs>
+          <w:tab w:val="num" w:pos="6480"/>
+        </w:tabs>
+        <w:ind w:left="6480" w:hanging="360"/>
+      </w:pPr>
+    </w:lvl>
+  </w:abstractNum>
+  <w:abstractNum w:abstractNumId="3" w15:restartNumberingAfterBreak="0">
+    <w:nsid w:val="687C25DA"/>
+    <w:multiLevelType w:val="hybridMultilevel"/>
+    <w:tmpl w:val="9EEC2ECA"/>
+    <w:lvl w:ilvl="0" w:tplc="04150001">
+      <w:start w:val="1"/>
+      <w:numFmt w:val="bullet"/>
+      <w:lvlText w:val=""/>
+      <w:lvlJc w:val="left"/>
+      <w:pPr>
+        <w:ind w:left="1440" w:hanging="360"/>
+      </w:pPr>
+      <w:rPr>
+        <w:rFonts w:ascii="Symbol" w:hAnsi="Symbol" w:hint="default"/>
+      </w:rPr>
+    </w:lvl>
+    <w:lvl w:ilvl="1" w:tplc="04150003" w:tentative="1">
+      <w:start w:val="1"/>
+      <w:numFmt w:val="bullet"/>
+      <w:lvlText w:val="o"/>
+      <w:lvlJc w:val="left"/>
+      <w:pPr>
+        <w:ind w:left="2160" w:hanging="360"/>
+      </w:pPr>
+      <w:rPr>
+        <w:rFonts w:ascii="Courier New" w:hAnsi="Courier New" w:cs="Courier New" w:hint="default"/>
+      </w:rPr>
+    </w:lvl>
+    <w:lvl w:ilvl="2" w:tplc="04150005" w:tentative="1">
+      <w:start w:val="1"/>
+      <w:numFmt w:val="bullet"/>
+      <w:lvlText w:val=""/>
+      <w:lvlJc w:val="left"/>
+      <w:pPr>
+        <w:ind w:left="2880" w:hanging="360"/>
+      </w:pPr>
+      <w:rPr>
+        <w:rFonts w:ascii="Wingdings" w:hAnsi="Wingdings" w:hint="default"/>
+      </w:rPr>
+    </w:lvl>
+    <w:lvl w:ilvl="3" w:tplc="04150001" w:tentative="1">
+      <w:start w:val="1"/>
+      <w:numFmt w:val="bullet"/>
+      <w:lvlText w:val=""/>
+      <w:lvlJc w:val="left"/>
+      <w:pPr>
+        <w:ind w:left="3600" w:hanging="360"/>
+      </w:pPr>
+      <w:rPr>
+        <w:rFonts w:ascii="Symbol" w:hAnsi="Symbol" w:hint="default"/>
+      </w:rPr>
+    </w:lvl>
+    <w:lvl w:ilvl="4" w:tplc="04150003" w:tentative="1">
+      <w:start w:val="1"/>
+      <w:numFmt w:val="bullet"/>
+      <w:lvlText w:val="o"/>
+      <w:lvlJc w:val="left"/>
+      <w:pPr>
+        <w:ind w:left="4320" w:hanging="360"/>
+      </w:pPr>
+      <w:rPr>
+        <w:rFonts w:ascii="Courier New" w:hAnsi="Courier New" w:cs="Courier New" w:hint="default"/>
+      </w:rPr>
+    </w:lvl>
+    <w:lvl w:ilvl="5" w:tplc="04150005" w:tentative="1">
+      <w:start w:val="1"/>
+      <w:numFmt w:val="bullet"/>
+      <w:lvlText w:val=""/>
+      <w:lvlJc w:val="left"/>
+      <w:pPr>
+        <w:ind w:left="5040" w:hanging="360"/>
+      </w:pPr>
+      <w:rPr>
+        <w:rFonts w:ascii="Wingdings" w:hAnsi="Wingdings" w:hint="default"/>
+      </w:rPr>
+    </w:lvl>
+    <w:lvl w:ilvl="6" w:tplc="04150001" w:tentative="1">
+      <w:start w:val="1"/>
+      <w:numFmt w:val="bullet"/>
+      <w:lvlText w:val=""/>
+      <w:lvlJc w:val="left"/>
+      <w:pPr>
+        <w:ind w:left="5760" w:hanging="360"/>
+      </w:pPr>
+      <w:rPr>
+        <w:rFonts w:ascii="Symbol" w:hAnsi="Symbol" w:hint="default"/>
+      </w:rPr>
+    </w:lvl>
+    <w:lvl w:ilvl="7" w:tplc="04150003" w:tentative="1">
+      <w:start w:val="1"/>
+      <w:numFmt w:val="bullet"/>
+      <w:lvlText w:val="o"/>
+      <w:lvlJc w:val="left"/>
+      <w:pPr>
+        <w:ind w:left="6480" w:hanging="360"/>
+      </w:pPr>
+      <w:rPr>
+        <w:rFonts w:ascii="Courier New" w:hAnsi="Courier New" w:cs="Courier New" w:hint="default"/>
+      </w:rPr>
+    </w:lvl>
+    <w:lvl w:ilvl="8" w:tplc="04150005" w:tentative="1">
+      <w:start w:val="1"/>
+      <w:numFmt w:val="bullet"/>
+      <w:lvlText w:val=""/>
+      <w:lvlJc w:val="left"/>
+      <w:pPr>
+        <w:ind w:left="7200" w:hanging="360"/>
+      </w:pPr>
+      <w:rPr>
+        <w:rFonts w:ascii="Wingdings" w:hAnsi="Wingdings" w:hint="default"/>
+      </w:rPr>
+    </w:lvl>
+  </w:abstractNum>
   <w:num w:numId="1" w16cid:durableId="1762335701">
     <w:abstractNumId w:val="0"/>
   </w:num>
   <w:num w:numId="2" w16cid:durableId="1228687675">
     <w:abstractNumId w:val="1"/>
+  </w:num>
+  <w:num w:numId="3" w16cid:durableId="1705985527">
+    <w:abstractNumId w:val="3"/>
+  </w:num>
+  <w:num w:numId="4" w16cid:durableId="363361234">
+    <w:abstractNumId w:val="2"/>
   </w:num>
 </w:numbering>
 </file>
@@ -1503,6 +1882,26 @@
       <w:szCs w:val="28"/>
     </w:rPr>
   </w:style>
+  <w:style w:type="paragraph" w:styleId="Nagwek3">
+    <w:name w:val="heading 3"/>
+    <w:basedOn w:val="Normalny"/>
+    <w:next w:val="Normalny"/>
+    <w:link w:val="Nagwek3Znak"/>
+    <w:semiHidden/>
+    <w:unhideWhenUsed/>
+    <w:qFormat/>
+    <w:rsid w:val="001304C7"/>
+    <w:pPr>
+      <w:keepNext/>
+      <w:keepLines/>
+      <w:spacing w:before="40"/>
+      <w:outlineLvl w:val="2"/>
+    </w:pPr>
+    <w:rPr>
+      <w:rFonts w:asciiTheme="majorHAnsi" w:eastAsiaTheme="majorEastAsia" w:hAnsiTheme="majorHAnsi" w:cstheme="majorBidi"/>
+      <w:color w:val="243F60" w:themeColor="accent1" w:themeShade="7F"/>
+    </w:rPr>
+  </w:style>
   <w:style w:type="character" w:default="1" w:styleId="Domylnaczcionkaakapitu">
     <w:name w:val="Default Paragraph Font"/>
     <w:uiPriority w:val="1"/>
@@ -1598,6 +1997,31 @@
     </w:pPr>
     <w:rPr>
       <w:rFonts w:cs="FreeSans"/>
+    </w:rPr>
+  </w:style>
+  <w:style w:type="paragraph" w:styleId="Akapitzlist">
+    <w:name w:val="List Paragraph"/>
+    <w:basedOn w:val="Normalny"/>
+    <w:uiPriority w:val="34"/>
+    <w:qFormat/>
+    <w:rsid w:val="005C1B64"/>
+    <w:pPr>
+      <w:ind w:left="720"/>
+      <w:contextualSpacing/>
+    </w:pPr>
+  </w:style>
+  <w:style w:type="character" w:customStyle="1" w:styleId="Nagwek3Znak">
+    <w:name w:val="Nagłówek 3 Znak"/>
+    <w:basedOn w:val="Domylnaczcionkaakapitu"/>
+    <w:link w:val="Nagwek3"/>
+    <w:semiHidden/>
+    <w:rsid w:val="001304C7"/>
+    <w:rPr>
+      <w:rFonts w:asciiTheme="majorHAnsi" w:eastAsiaTheme="majorEastAsia" w:hAnsiTheme="majorHAnsi" w:cstheme="majorBidi"/>
+      <w:color w:val="243F60" w:themeColor="accent1" w:themeShade="7F"/>
+      <w:sz w:val="24"/>
+      <w:szCs w:val="24"/>
+      <w:lang w:val="pl-PL" w:eastAsia="en-US"/>
     </w:rPr>
   </w:style>
 </w:styles>

</xml_diff>

<commit_message>
change log file to mode w to clear every time new session is open ,final gui version, add to std in column  epsilion to get around dividing by zero error, first 5 model with pytorch model one best model 90 columns with 42 000 rows 3 layers MSELoss
</commit_message>
<xml_diff>
--- a/Gui_szkolenie_4/Szablon_konspektu.docx
+++ b/Gui_szkolenie_4/Szablon_konspektu.docx
@@ -350,7 +350,7 @@
           <w:b/>
           <w:i/>
         </w:rPr>
-        <w:t>1.5.2</w:t>
+        <w:t>2.2.3</w:t>
       </w:r>
     </w:p>
     <w:p>
@@ -1345,6 +1345,9 @@
       </w:r>
       <w:r>
         <w:t>zespołowy</w:t>
+      </w:r>
+      <w:r>
+        <w:t>,</w:t>
       </w:r>
       <w:r>
         <w:t xml:space="preserve"> Paweł Skrok, Karolina Rydzik </w:t>
@@ -2356,6 +2359,7 @@
   <w:style w:type="character" w:default="1" w:styleId="Domylnaczcionkaakapitu">
     <w:name w:val="Default Paragraph Font"/>
     <w:uiPriority w:val="1"/>
+    <w:semiHidden/>
     <w:unhideWhenUsed/>
   </w:style>
   <w:style w:type="table" w:default="1" w:styleId="Standardowy">

</xml_diff>

<commit_message>
final add log execution time
</commit_message>
<xml_diff>
--- a/Gui_szkolenie_4/Szablon_konspektu.docx
+++ b/Gui_szkolenie_4/Szablon_konspektu.docx
@@ -260,7 +260,23 @@
           <w:b/>
           <w:i/>
         </w:rPr>
-        <w:t xml:space="preserve">Interpreter Python </w:t>
+        <w:t xml:space="preserve">Interpreter </w:t>
+      </w:r>
+      <w:proofErr w:type="spellStart"/>
+      <w:r>
+        <w:rPr>
+          <w:b/>
+          <w:i/>
+        </w:rPr>
+        <w:t>Python</w:t>
+      </w:r>
+      <w:proofErr w:type="spellEnd"/>
+      <w:r>
+        <w:rPr>
+          <w:b/>
+          <w:i/>
+        </w:rPr>
+        <w:t xml:space="preserve"> </w:t>
       </w:r>
       <w:r>
         <w:rPr>
@@ -293,6 +309,7 @@
           <w:i/>
         </w:rPr>
       </w:pPr>
+      <w:proofErr w:type="spellStart"/>
       <w:r>
         <w:rPr>
           <w:b/>
@@ -305,7 +322,15 @@
           <w:b/>
           <w:i/>
         </w:rPr>
-        <w:t xml:space="preserve">umpy </w:t>
+        <w:t>umpy</w:t>
+      </w:r>
+      <w:proofErr w:type="spellEnd"/>
+      <w:r>
+        <w:rPr>
+          <w:b/>
+          <w:i/>
+        </w:rPr>
+        <w:t xml:space="preserve"> </w:t>
       </w:r>
       <w:r>
         <w:rPr>
@@ -324,6 +349,7 @@
           <w:i/>
         </w:rPr>
       </w:pPr>
+      <w:proofErr w:type="spellStart"/>
       <w:r>
         <w:rPr>
           <w:b/>
@@ -336,8 +362,9 @@
           <w:b/>
           <w:i/>
         </w:rPr>
-        <w:t xml:space="preserve">andas </w:t>
-      </w:r>
+        <w:t>andas</w:t>
+      </w:r>
+      <w:proofErr w:type="spellEnd"/>
       <w:r>
         <w:rPr>
           <w:b/>
@@ -350,6 +377,13 @@
           <w:b/>
           <w:i/>
         </w:rPr>
+        <w:t xml:space="preserve"> </w:t>
+      </w:r>
+      <w:r>
+        <w:rPr>
+          <w:b/>
+          <w:i/>
+        </w:rPr>
         <w:t>2.2.3</w:t>
       </w:r>
     </w:p>
@@ -362,6 +396,7 @@
           <w:i/>
         </w:rPr>
       </w:pPr>
+      <w:proofErr w:type="spellStart"/>
       <w:r>
         <w:rPr>
           <w:b/>
@@ -376,6 +411,7 @@
         </w:rPr>
         <w:t>atplotlib</w:t>
       </w:r>
+      <w:proofErr w:type="spellEnd"/>
       <w:r>
         <w:rPr>
           <w:b/>
@@ -400,6 +436,7 @@
           <w:i/>
         </w:rPr>
       </w:pPr>
+      <w:proofErr w:type="spellStart"/>
       <w:r>
         <w:rPr>
           <w:b/>
@@ -414,6 +451,7 @@
         </w:rPr>
         <w:t>kinter</w:t>
       </w:r>
+      <w:proofErr w:type="spellEnd"/>
       <w:r>
         <w:rPr>
           <w:b/>
@@ -438,6 +476,7 @@
           <w:i/>
         </w:rPr>
       </w:pPr>
+      <w:proofErr w:type="spellStart"/>
       <w:r>
         <w:rPr>
           <w:b/>
@@ -450,7 +489,15 @@
           <w:b/>
           <w:i/>
         </w:rPr>
-        <w:t>son 2.0.9</w:t>
+        <w:t>son</w:t>
+      </w:r>
+      <w:proofErr w:type="spellEnd"/>
+      <w:r>
+        <w:rPr>
+          <w:b/>
+          <w:i/>
+        </w:rPr>
+        <w:t xml:space="preserve"> 2.0.9</w:t>
       </w:r>
     </w:p>
     <w:p>
@@ -698,32 +745,33 @@
           <w:b/>
           <w:i/>
         </w:rPr>
-        <w:t xml:space="preserve"> threads</w:t>
-      </w:r>
-      <w:r>
-        <w:rPr>
-          <w:b/>
-          <w:i/>
-        </w:rPr>
-        <w:t xml:space="preserve"> i multiprocessing.</w:t>
-      </w:r>
-    </w:p>
-    <w:p>
-      <w:pPr>
-        <w:spacing w:line="360" w:lineRule="auto"/>
-        <w:jc w:val="both"/>
-        <w:rPr>
-          <w:b/>
-          <w:i/>
-        </w:rPr>
-      </w:pPr>
-      <w:r>
-        <w:rPr>
-          <w:b/>
-          <w:i/>
-        </w:rPr>
-        <w:t>Tworzenie oraz obsługa wyjątków okienka GUI  (Graphical User Interface)</w:t>
-      </w:r>
+        <w:t xml:space="preserve"> </w:t>
+      </w:r>
+      <w:proofErr w:type="spellStart"/>
+      <w:r>
+        <w:rPr>
+          <w:b/>
+          <w:i/>
+        </w:rPr>
+        <w:t>threads</w:t>
+      </w:r>
+      <w:proofErr w:type="spellEnd"/>
+      <w:r>
+        <w:rPr>
+          <w:b/>
+          <w:i/>
+        </w:rPr>
+        <w:t xml:space="preserve"> i </w:t>
+      </w:r>
+      <w:proofErr w:type="spellStart"/>
+      <w:r>
+        <w:rPr>
+          <w:b/>
+          <w:i/>
+        </w:rPr>
+        <w:t>multiprocessing</w:t>
+      </w:r>
+      <w:proofErr w:type="spellEnd"/>
       <w:r>
         <w:rPr>
           <w:b/>
@@ -741,6 +789,46 @@
           <w:i/>
         </w:rPr>
       </w:pPr>
+      <w:r>
+        <w:rPr>
+          <w:b/>
+          <w:i/>
+        </w:rPr>
+        <w:t>Tworzenie oraz obsługa wyjątków okienka GUI  (</w:t>
+      </w:r>
+      <w:proofErr w:type="spellStart"/>
+      <w:r>
+        <w:rPr>
+          <w:b/>
+          <w:i/>
+        </w:rPr>
+        <w:t>Graphical</w:t>
+      </w:r>
+      <w:proofErr w:type="spellEnd"/>
+      <w:r>
+        <w:rPr>
+          <w:b/>
+          <w:i/>
+        </w:rPr>
+        <w:t xml:space="preserve"> User Interface)</w:t>
+      </w:r>
+      <w:r>
+        <w:rPr>
+          <w:b/>
+          <w:i/>
+        </w:rPr>
+        <w:t>.</w:t>
+      </w:r>
+    </w:p>
+    <w:p>
+      <w:pPr>
+        <w:spacing w:line="360" w:lineRule="auto"/>
+        <w:jc w:val="both"/>
+        <w:rPr>
+          <w:b/>
+          <w:i/>
+        </w:rPr>
+      </w:pPr>
     </w:p>
     <w:p>
       <w:pPr>
@@ -967,7 +1055,28 @@
           <w:b/>
           <w:i/>
         </w:rPr>
-        <w:t xml:space="preserve"> do analizy wzorców zachowań klientów oraz zapewnia </w:t>
+        <w:t xml:space="preserve"> do analizy wzorców </w:t>
+      </w:r>
+      <w:r>
+        <w:rPr>
+          <w:b/>
+          <w:i/>
+        </w:rPr>
+        <w:t>zachowani</w:t>
+      </w:r>
+      <w:r>
+        <w:rPr>
+          <w:b/>
+          <w:i/>
+        </w:rPr>
+        <w:t>a</w:t>
+      </w:r>
+      <w:r>
+        <w:rPr>
+          <w:b/>
+          <w:i/>
+        </w:rPr>
+        <w:t xml:space="preserve"> klientów oraz zapewnia </w:t>
       </w:r>
       <w:r>
         <w:rPr>
@@ -1111,7 +1220,39 @@
           <w:b/>
           <w:i/>
         </w:rPr>
-        <w:t xml:space="preserve">Analiza danych oraz transformacje danych ciągłych(dyskretnych) za pomocą one-hot-encodera, label-encodera oraz standaryzację danych numerycznych za pomocą </w:t>
+        <w:t>Analiza danych oraz transformacje danych ciągłych(dyskretnych) za pomocą one-hot-</w:t>
+      </w:r>
+      <w:proofErr w:type="spellStart"/>
+      <w:r>
+        <w:rPr>
+          <w:b/>
+          <w:i/>
+        </w:rPr>
+        <w:t>encodera</w:t>
+      </w:r>
+      <w:proofErr w:type="spellEnd"/>
+      <w:r>
+        <w:rPr>
+          <w:b/>
+          <w:i/>
+        </w:rPr>
+        <w:t xml:space="preserve">, </w:t>
+      </w:r>
+      <w:proofErr w:type="spellStart"/>
+      <w:r>
+        <w:rPr>
+          <w:b/>
+          <w:i/>
+        </w:rPr>
+        <w:t>label-encodera</w:t>
+      </w:r>
+      <w:proofErr w:type="spellEnd"/>
+      <w:r>
+        <w:rPr>
+          <w:b/>
+          <w:i/>
+        </w:rPr>
+        <w:t xml:space="preserve"> oraz standaryzację danych numerycznych za pomocą </w:t>
       </w:r>
       <w:r>
         <w:rPr>
@@ -1350,7 +1491,15 @@
         <w:t>,</w:t>
       </w:r>
       <w:r>
-        <w:t xml:space="preserve"> Paweł Skrok, Karolina Rydzik </w:t>
+        <w:t xml:space="preserve"> Paweł Skrok, Karolina </w:t>
+      </w:r>
+      <w:proofErr w:type="spellStart"/>
+      <w:r>
+        <w:t>Rydzik</w:t>
+      </w:r>
+      <w:proofErr w:type="spellEnd"/>
+      <w:r>
+        <w:t xml:space="preserve"> </w:t>
       </w:r>
     </w:p>
     <w:p>
@@ -1478,7 +1627,15 @@
       </w:r>
       <w:r>
         <w:tab/>
-        <w:t>Karolina Rydzik w67264</w:t>
+        <w:t xml:space="preserve">Karolina </w:t>
+      </w:r>
+      <w:proofErr w:type="spellStart"/>
+      <w:r>
+        <w:t>Rydzik</w:t>
+      </w:r>
+      <w:proofErr w:type="spellEnd"/>
+      <w:r>
+        <w:t xml:space="preserve"> w67264</w:t>
       </w:r>
     </w:p>
     <w:sectPr>

</xml_diff>